<commit_message>
Made various changes, removed unnecesary files, and fixed many issues that stopped the program from working
</commit_message>
<xml_diff>
--- a/Fungi_Written_Portion.docx
+++ b/Fungi_Written_Portion.docx
@@ -1282,83 +1282,126 @@
     <w:p/>
     <w:p/>
     <w:p>
+      <w:pPr>
+        <w:tabs>
+          <w:tab w:val="center" w:pos="4680"/>
+          <w:tab w:val="left" w:pos="5120"/>
+        </w:tabs>
+      </w:pPr>
       <w:r>
         <w:t>Application Files</w:t>
       </w:r>
-    </w:p>
-    <w:p/>
-    <w:p/>
-    <w:p>
-      <w:pPr>
-        <w:ind w:firstLine="720"/>
-      </w:pPr>
-      <w:r>
-        <w:t>No files are required to execute this application, as it is hosted at c964.pythonanywhere.com. Simply log in with your username and password to access the application and make predictions using various attribute combinations.</w:t>
-      </w:r>
-    </w:p>
-    <w:p/>
-    <w:p>
-      <w:r>
-        <w:t>The folder structure on PythonAnywhere is organized as follows:</w:t>
-      </w:r>
-    </w:p>
-    <w:p/>
-    <w:p>
-      <w:pPr>
-        <w:ind w:firstLine="720"/>
-      </w:pPr>
-      <w:r>
-        <w:t>The static folder contains the CSV data, the CSS stylesheet, and a folder for images.</w:t>
-      </w:r>
-    </w:p>
-    <w:p>
-      <w:pPr>
-        <w:ind w:firstLine="720"/>
-      </w:pPr>
-    </w:p>
-    <w:p>
-      <w:pPr>
-        <w:ind w:firstLine="720"/>
-      </w:pPr>
-      <w:r>
-        <w:t>The templates folder includes both HTML templates.</w:t>
-      </w:r>
-    </w:p>
-    <w:p>
-      <w:pPr>
-        <w:ind w:firstLine="720"/>
-      </w:pPr>
       <w:r>
         <w:tab/>
       </w:r>
-    </w:p>
-    <w:p>
-      <w:pPr>
-        <w:ind w:firstLine="720"/>
-      </w:pPr>
+      <w:r>
+        <w:tab/>
+      </w:r>
+    </w:p>
+    <w:p/>
+    <w:p>
+      <w:r>
+        <w:t>T</w:t>
+      </w:r>
+      <w:r>
+        <w:t xml:space="preserve">o run the </w:t>
+      </w:r>
+      <w:r>
+        <w:t>fungi-identification program simply follow these steps</w:t>
+      </w:r>
+      <w:r>
+        <w:t>:</w:t>
+      </w:r>
+    </w:p>
+    <w:p/>
+    <w:p>
+      <w:r>
+        <w:t xml:space="preserve"> </w:t>
+      </w:r>
+      <w:r>
+        <w:tab/>
+        <w:t xml:space="preserve">Ensure </w:t>
+      </w:r>
+      <w:r>
+        <w:t>that</w:t>
+      </w:r>
+      <w:r>
+        <w:t xml:space="preserve"> Python is installed on your system. If not, you can download and install it from the official Python website. Make sure to select Python 3.x for compatibility with the program.</w:t>
+      </w:r>
+    </w:p>
+    <w:p/>
+    <w:p>
+      <w:pPr>
+        <w:ind w:firstLine="720"/>
+      </w:pPr>
+      <w:r>
+        <w:t xml:space="preserve"> Once Python is installed, open a terminal or command </w:t>
+      </w:r>
+      <w:proofErr w:type="gramStart"/>
+      <w:r>
+        <w:t>prompt</w:t>
+      </w:r>
+      <w:proofErr w:type="gramEnd"/>
+      <w:r>
+        <w:t xml:space="preserve"> and install the required libraries using pip, Python's package manager. </w:t>
+      </w:r>
+      <w:r>
+        <w:t>Typically, the IDE you are using will recommend the package to install.</w:t>
+      </w:r>
+    </w:p>
+    <w:p>
+      <w:pPr>
+        <w:ind w:firstLine="720"/>
+      </w:pPr>
+    </w:p>
+    <w:p>
+      <w:pPr>
+        <w:ind w:firstLine="720"/>
+      </w:pPr>
+      <w:r>
+        <w:t xml:space="preserve">Simply copy and paste the following command: `pip install pandas scikit-learn Flask seaborn` Next, download the Python program from its source, which might be hosted </w:t>
+      </w:r>
       <w:r>
         <w:lastRenderedPageBreak/>
-        <w:t>To ensure compatibility with the host's Python version, a virtual environment was created with the correct Python version installed. Within this environment, packages such as pandas and scikit-learn were installed to support the application's functionality.</w:t>
-      </w:r>
-    </w:p>
-    <w:p/>
-    <w:p>
-      <w:pPr>
-        <w:ind w:firstLine="720"/>
-      </w:pPr>
-      <w:r>
-        <w:t>Upon implementing these changes, the website was successfully deployed and underwent thorough testing to ensure functionality without major errors. Additionally, the hosting service offers the option to enforce HTTPS, which was enabled to enhance security measures.</w:t>
-      </w:r>
-    </w:p>
-    <w:p>
-      <w:pPr>
-        <w:ind w:firstLine="720"/>
-      </w:pPr>
-    </w:p>
-    <w:p>
-      <w:pPr>
-        <w:ind w:firstLine="720"/>
-      </w:pPr>
+        <w:t>on platforms like GitHub. After downloading, navigate to the directory where the program is located using the terminal or command prompt. You can use the `cd` command followed by the path to the program's directory. With the terminal or command prompt in the program's directory, you can run the Flask application by executing the `app.py` file. To do so, type: `python app.py` Once the Flask app is running, it will start the development server, and you'll see output indicating that the server is running, along with the localhost URL and port number where the app is hosted.</w:t>
+      </w:r>
+    </w:p>
+    <w:p>
+      <w:pPr>
+        <w:ind w:firstLine="720"/>
+      </w:pPr>
+    </w:p>
+    <w:p>
+      <w:r>
+        <w:t xml:space="preserve"> </w:t>
+      </w:r>
+      <w:r>
+        <w:tab/>
+      </w:r>
+      <w:r>
+        <w:t xml:space="preserve">To interact with the Flask application, open a web browser and navigate to the specified localhost URL and port number. Usually, this URL is `http://127.0.0.1:5000/` or `http://localhost:5000/`, where `5000` is the default port number used by Flask. </w:t>
+      </w:r>
+    </w:p>
+    <w:p>
+      <w:pPr>
+        <w:ind w:firstLine="720"/>
+      </w:pPr>
+    </w:p>
+    <w:p>
+      <w:pPr>
+        <w:ind w:firstLine="720"/>
+      </w:pPr>
+      <w:r>
+        <w:t xml:space="preserve">Upon accessing the web interface in your browser, you'll </w:t>
+      </w:r>
+      <w:r>
+        <w:t>see the program to utilize</w:t>
+      </w:r>
+      <w:r>
+        <w:t>.</w:t>
+      </w:r>
+    </w:p>
+    <w:p>
       <w:r>
         <w:t>Users can access the descriptive methods by scrolling down to the section where characteristics and their various attributes are visualized in relation to class. Following a prediction, users can easily return to the previous screen to initiate the algorithm with another combination of attributes. This seamless navigation ensures a user-friendly experience, allowing users to explore different attribute combinations and predictions with ease.</w:t>
       </w:r>
@@ -2703,11 +2746,11 @@
         <w:ind w:firstLine="720"/>
       </w:pPr>
       <w:r>
-        <w:t xml:space="preserve">Embarking on this capstone project provided me with an invaluable opportunity to further immerse myself in the realm of machine learning, a field I am deeply passionate about. While I had some prior experience with Python, primarily in introductory programming tasks, delving into the intricacies of data analysis within Python was a significant step forward for me. Throughout the project, I encountered various technologies </w:t>
+        <w:t xml:space="preserve">Embarking on this capstone project provided me with an invaluable opportunity to further immerse myself in the realm of machine learning, a field I am deeply passionate </w:t>
       </w:r>
       <w:r>
         <w:lastRenderedPageBreak/>
-        <w:t>and tools essential for machine learning endeavors, each offering its unique set of challenges and learning curves.</w:t>
+        <w:t>about. While I had some prior experience with Python, primarily in introductory programming tasks, delving into the intricacies of data analysis within Python was a significant step forward for me. Throughout the project, I encountered various technologies and tools essential for machine learning endeavors, each offering its unique set of challenges and learning curves.</w:t>
       </w:r>
     </w:p>
     <w:p>
@@ -4130,7 +4173,6 @@
   <w:style w:type="character" w:default="1" w:styleId="DefaultParagraphFont">
     <w:name w:val="Default Paragraph Font"/>
     <w:uiPriority w:val="1"/>
-    <w:semiHidden/>
     <w:unhideWhenUsed/>
   </w:style>
   <w:style w:type="table" w:default="1" w:styleId="TableNormal">

</xml_diff>